<commit_message>
adicionando atributo de situacao para pedido - futuro enum
</commit_message>
<xml_diff>
--- a/docs/modelo_relacional/ModeloRelacional.docx
+++ b/docs/modelo_relacional/ModeloRelacional.docx
@@ -9,15 +9,7 @@
       </w:pPr>
       <w:r>
         <w:rPr/>
-        <w:t xml:space="preserve">- </w:t>
-      </w:r>
-      <w:r>
-        <w:rPr/>
-        <w:t>C</w:t>
-      </w:r>
-      <w:r>
-        <w:rPr/>
-        <w:t>liente (</w:t>
+        <w:t>- Cliente (</w:t>
       </w:r>
       <w:r>
         <w:rPr>
@@ -39,15 +31,7 @@
       </w:pPr>
       <w:r>
         <w:rPr/>
-        <w:t xml:space="preserve">- </w:t>
-      </w:r>
-      <w:r>
-        <w:rPr/>
-        <w:t>C</w:t>
-      </w:r>
-      <w:r>
-        <w:rPr/>
-        <w:t>arrinho(</w:t>
+        <w:t>- Carrinho(</w:t>
       </w:r>
       <w:r>
         <w:rPr>
@@ -65,32 +49,24 @@
           <w:iCs/>
           <w:u w:val="none"/>
         </w:rPr>
-        <w:t xml:space="preserve">id_pedido, </w:t>
+        <w:t>id_pedido, id_cliente</w:t>
       </w:r>
       <w:r>
         <w:rPr>
           <w:i/>
           <w:iCs/>
-          <w:u w:val="none"/>
-        </w:rPr>
-        <w:t>id_cliente</w:t>
+        </w:rPr>
+        <w:t>,</w:t>
+      </w:r>
+      <w:r>
+        <w:rPr/>
+        <w:t xml:space="preserve"> </w:t>
       </w:r>
       <w:r>
         <w:rPr>
           <w:i/>
           <w:iCs/>
         </w:rPr>
-        <w:t>,</w:t>
-      </w:r>
-      <w:r>
-        <w:rPr/>
-        <w:t xml:space="preserve"> </w:t>
-      </w:r>
-      <w:r>
-        <w:rPr>
-          <w:i/>
-          <w:iCs/>
-        </w:rPr>
         <w:t>id_exemplares</w:t>
       </w:r>
       <w:r>
@@ -106,22 +82,7 @@
       <w:r>
         <w:rPr/>
         <w:tab/>
-      </w:r>
-      <w:r>
-        <w:rPr/>
-        <w:t>C</w:t>
-      </w:r>
-      <w:r>
-        <w:rPr/>
-        <w:t xml:space="preserve">arrinho[id_pedido] =&gt; </w:t>
-      </w:r>
-      <w:r>
-        <w:rPr/>
-        <w:t>P</w:t>
-      </w:r>
-      <w:r>
-        <w:rPr/>
-        <w:t>edido[id]</w:t>
+        <w:t>Carrinho[id_pedido] =&gt; Pedido[id]</w:t>
       </w:r>
     </w:p>
     <w:p>
@@ -132,26 +93,7 @@
       <w:r>
         <w:rPr/>
         <w:tab/>
-      </w:r>
-      <w:r>
-        <w:rPr/>
-        <w:t>C</w:t>
-      </w:r>
-      <w:r>
-        <w:rPr/>
-        <w:t>arrinho[id_</w:t>
-      </w:r>
-      <w:r>
-        <w:rPr/>
-        <w:t>exemplares</w:t>
-      </w:r>
-      <w:r>
-        <w:rPr/>
-        <w:t xml:space="preserve">] </w:t>
-      </w:r>
-      <w:r>
-        <w:rPr/>
-        <w:t>=&gt; Exemplares[id]</w:t>
+        <w:t>Carrinho[id_exemplares] =&gt; Exemplares[id]</w:t>
       </w:r>
     </w:p>
     <w:p>
@@ -162,9 +104,6 @@
       <w:r>
         <w:rPr/>
         <w:tab/>
-      </w:r>
-      <w:r>
-        <w:rPr/>
         <w:t>Carrinho[id_cliente] =&gt; Cliente[id]</w:t>
       </w:r>
     </w:p>
@@ -175,15 +114,7 @@
       </w:pPr>
       <w:r>
         <w:rPr/>
-        <w:t xml:space="preserve">- </w:t>
-      </w:r>
-      <w:r>
-        <w:rPr/>
-        <w:t>P</w:t>
-      </w:r>
-      <w:r>
-        <w:rPr/>
-        <w:t>edido (</w:t>
+        <w:t>- Pedido (</w:t>
       </w:r>
       <w:r>
         <w:rPr>
@@ -195,11 +126,7 @@
       </w:r>
       <w:r>
         <w:rPr/>
-        <w:t xml:space="preserve">, </w:t>
-      </w:r>
-      <w:r>
-        <w:rPr/>
-        <w:t xml:space="preserve">meio_pagamento, </w:t>
+        <w:t xml:space="preserve">, meio_pagamento, </w:t>
       </w:r>
       <w:r>
         <w:rPr>
@@ -209,6 +136,20 @@
         <w:t>id_carrinho</w:t>
       </w:r>
       <w:r>
+        <w:rPr>
+          <w:i w:val="false"/>
+          <w:iCs w:val="false"/>
+        </w:rPr>
+        <w:t xml:space="preserve">, </w:t>
+      </w:r>
+      <w:r>
+        <w:rPr>
+          <w:i w:val="false"/>
+          <w:iCs w:val="false"/>
+        </w:rPr>
+        <w:t>situacao</w:t>
+      </w:r>
+      <w:r>
         <w:rPr/>
         <w:t>)</w:t>
       </w:r>
@@ -221,13 +162,7 @@
       <w:r>
         <w:rPr/>
         <w:tab/>
-      </w:r>
-      <w:r>
-        <w:rPr/>
         <w:t>Pedido[id_carrinho] =&gt; Carrinho[id]</w:t>
-      </w:r>
-      <w:r>
-        <w:rPr/>
         <w:tab/>
       </w:r>
     </w:p>
@@ -238,23 +173,7 @@
       </w:pPr>
       <w:r>
         <w:rPr/>
-        <w:t xml:space="preserve">- </w:t>
-      </w:r>
-      <w:r>
-        <w:rPr/>
-        <w:t>E</w:t>
-      </w:r>
-      <w:r>
-        <w:rPr/>
-        <w:t>xemplar</w:t>
-      </w:r>
-      <w:r>
-        <w:rPr/>
-        <w:t>es</w:t>
-      </w:r>
-      <w:r>
-        <w:rPr/>
-        <w:t>(</w:t>
+        <w:t>- Exemplares(</w:t>
       </w:r>
       <w:r>
         <w:rPr>
@@ -275,15 +194,7 @@
       </w:r>
       <w:r>
         <w:rPr/>
-        <w:t>, preco</w:t>
-      </w:r>
-      <w:r>
-        <w:rPr/>
-        <w:t>_venda, quantidade</w:t>
-      </w:r>
-      <w:r>
-        <w:rPr/>
-        <w:t>)</w:t>
+        <w:t>, preco_venda, quantidade)</w:t>
       </w:r>
     </w:p>
     <w:p>
@@ -294,38 +205,7 @@
       <w:r>
         <w:rPr/>
         <w:tab/>
-      </w:r>
-      <w:r>
-        <w:rPr/>
-        <w:t>E</w:t>
-      </w:r>
-      <w:r>
-        <w:rPr/>
-        <w:t>xemplar</w:t>
-      </w:r>
-      <w:r>
-        <w:rPr/>
-        <w:t>es</w:t>
-      </w:r>
-      <w:r>
-        <w:rPr/>
-        <w:t>[id_</w:t>
-      </w:r>
-      <w:r>
-        <w:rPr/>
-        <w:t>livro</w:t>
-      </w:r>
-      <w:r>
-        <w:rPr/>
-        <w:t xml:space="preserve">] =&gt; </w:t>
-      </w:r>
-      <w:r>
-        <w:rPr/>
-        <w:t>Livro</w:t>
-      </w:r>
-      <w:r>
-        <w:rPr/>
-        <w:t>[id]</w:t>
+        <w:t>Exemplares[id_livro] =&gt; Livro[id]</w:t>
       </w:r>
     </w:p>
     <w:p>
@@ -337,9 +217,6 @@
         <w:rPr/>
         <w:tab/>
         <w:t>Exemplares[id_carrinho] =&gt; Carrinho[id]</w:t>
-      </w:r>
-      <w:r>
-        <w:rPr/>
         <w:tab/>
       </w:r>
     </w:p>
@@ -350,15 +227,7 @@
       </w:pPr>
       <w:r>
         <w:rPr/>
-        <w:t xml:space="preserve">- </w:t>
-      </w:r>
-      <w:r>
-        <w:rPr/>
-        <w:t>L</w:t>
-      </w:r>
-      <w:r>
-        <w:rPr/>
-        <w:t>ivro(</w:t>
+        <w:t>- Livro(</w:t>
       </w:r>
       <w:r>
         <w:rPr>
@@ -380,33 +249,17 @@
       </w:r>
       <w:r>
         <w:rPr/>
-        <w:t xml:space="preserve">, categoria, editora, titulo, autor, </w:t>
-      </w:r>
-      <w:r>
-        <w:rPr/>
-        <w:t>preco_venda</w:t>
-      </w:r>
-      <w:r>
-        <w:rPr/>
-        <w:t>)</w:t>
-      </w:r>
-    </w:p>
-    <w:p>
-      <w:pPr>
-        <w:pStyle w:val="Normal"/>
-        <w:rPr/>
-      </w:pPr>
-      <w:r>
-        <w:rPr/>
-        <w:t xml:space="preserve">- </w:t>
-      </w:r>
-      <w:r>
-        <w:rPr/>
-        <w:t>E</w:t>
-      </w:r>
-      <w:r>
-        <w:rPr/>
-        <w:t>stoque(</w:t>
+        <w:t>, categoria, editora, titulo, autor, preco_venda)</w:t>
+      </w:r>
+    </w:p>
+    <w:p>
+      <w:pPr>
+        <w:pStyle w:val="Normal"/>
+        <w:rPr/>
+      </w:pPr>
+      <w:r>
+        <w:rPr/>
+        <w:t>- Estoque(</w:t>
       </w:r>
       <w:r>
         <w:rPr>
@@ -429,11 +282,7 @@
       </w:r>
       <w:r>
         <w:rPr/>
-        <w:t>, data_aquisicao, preco_aquisicao, quantidade</w:t>
-      </w:r>
-      <w:r>
-        <w:rPr/>
-        <w:t>)</w:t>
+        <w:t>, data_aquisicao, preco_aquisicao, quantidade)</w:t>
       </w:r>
     </w:p>
     <w:p>
@@ -448,9 +297,6 @@
       <w:r>
         <w:rPr/>
         <w:tab/>
-      </w:r>
-      <w:r>
-        <w:rPr/>
         <w:t>Estoque[id_livro] =&gt; Livro[id]</w:t>
       </w:r>
     </w:p>
@@ -869,6 +715,7 @@
     <w:qFormat/>
     <w:pPr>
       <w:widowControl/>
+      <w:suppressAutoHyphens w:val="true"/>
       <w:bidi w:val="0"/>
       <w:spacing w:lineRule="auto" w:line="259" w:before="0" w:after="160"/>
       <w:jc w:val="left"/>

</xml_diff>